<commit_message>
Preparing to close this branch: commit all.
</commit_message>
<xml_diff>
--- a/design/Perspectives types als Purescript types - vs2.docx
+++ b/design/Perspectives types als Purescript types - vs2.docx
@@ -150,7 +150,7 @@
         <w:t>heeft</w:t>
       </w:r>
       <w:r>
-        <w:t xml:space="preserve"> met de </w:t>
+        <w:t xml:space="preserve"> de </w:t>
       </w:r>
       <w:r>
         <w:rPr>
@@ -275,7 +275,13 @@
     </w:p>
     <w:p>
       <w:r>
-        <w:t>Perspectives is een modelleertaal waarin we onbeperkt veel types kunnen beschrijven. De Purescript implementatie van Perspectives daarentegen is gesloten en eindig: we kunnen er slechts een beperkt aantal Perspectives types in representeren. De keuze is pragmatisch: het gaat om de ondersteuning van de programmeur(s) van Perspectives.</w:t>
+        <w:t xml:space="preserve">Perspectives is een modelleertaal waarin we onbeperkt veel types kunnen beschrijven. De Purescript implementatie van Perspectives daarentegen is gesloten en eindig: we kunnen er slechts een beperkt aantal Perspectives types in </w:t>
+      </w:r>
+      <w:r>
+        <w:t>opnemen</w:t>
+      </w:r>
+      <w:r>
+        <w:t>. De keuze is pragmatisch: het gaat om de ondersteuning van de programmeur(s) van Perspectives.</w:t>
       </w:r>
     </w:p>
     <w:p>
@@ -455,7 +461,299 @@
       </w:r>
       <w:proofErr w:type="spellEnd"/>
       <w:r>
-        <w:t xml:space="preserve"> zelf. In Purescript is </w:t>
+        <w:t xml:space="preserve"> zelf. </w:t>
+      </w:r>
+    </w:p>
+    <w:p>
+      <w:r>
+        <w:t>Elke Context kan het type van een andere Context zijn, maar deze vrijheid beperken we in Perspectives tot de volgende hiërarchie:</w:t>
+      </w:r>
+    </w:p>
+    <w:p>
+      <w:pPr>
+        <w:pStyle w:val="ListParagraph"/>
+        <w:numPr>
+          <w:ilvl w:val="0"/>
+          <w:numId w:val="17"/>
+        </w:numPr>
+      </w:pPr>
+      <w:r>
+        <w:t>Context</w:t>
+      </w:r>
+    </w:p>
+    <w:p>
+      <w:pPr>
+        <w:pStyle w:val="ListParagraph"/>
+        <w:numPr>
+          <w:ilvl w:val="1"/>
+          <w:numId w:val="17"/>
+        </w:numPr>
+      </w:pPr>
+      <w:proofErr w:type="spellStart"/>
+      <w:r>
+        <w:t>SimpleValue</w:t>
+      </w:r>
+      <w:proofErr w:type="spellEnd"/>
+    </w:p>
+    <w:p>
+      <w:pPr>
+        <w:pStyle w:val="ListParagraph"/>
+        <w:numPr>
+          <w:ilvl w:val="2"/>
+          <w:numId w:val="17"/>
+        </w:numPr>
+      </w:pPr>
+      <w:proofErr w:type="spellStart"/>
+      <w:r>
+        <w:t>PBool</w:t>
+      </w:r>
+      <w:proofErr w:type="spellEnd"/>
+      <w:r>
+        <w:t xml:space="preserve">, </w:t>
+      </w:r>
+      <w:proofErr w:type="spellStart"/>
+      <w:r>
+        <w:t>PString</w:t>
+      </w:r>
+      <w:proofErr w:type="spellEnd"/>
+      <w:r>
+        <w:t xml:space="preserve">, </w:t>
+      </w:r>
+      <w:proofErr w:type="spellStart"/>
+      <w:r>
+        <w:t>PDate</w:t>
+      </w:r>
+      <w:proofErr w:type="spellEnd"/>
+      <w:r>
+        <w:t xml:space="preserve">, </w:t>
+      </w:r>
+      <w:proofErr w:type="spellStart"/>
+      <w:r>
+        <w:t>PNumber</w:t>
+      </w:r>
+      <w:proofErr w:type="spellEnd"/>
+    </w:p>
+    <w:p>
+      <w:pPr>
+        <w:pStyle w:val="ListParagraph"/>
+        <w:numPr>
+          <w:ilvl w:val="1"/>
+          <w:numId w:val="17"/>
+        </w:numPr>
+      </w:pPr>
+      <w:r>
+        <w:t>Werkwoord</w:t>
+      </w:r>
+    </w:p>
+    <w:p>
+      <w:pPr>
+        <w:pStyle w:val="ListParagraph"/>
+        <w:numPr>
+          <w:ilvl w:val="2"/>
+          <w:numId w:val="17"/>
+        </w:numPr>
+      </w:pPr>
+      <w:r>
+        <w:t>Beheert, Raadpleegt…</w:t>
+      </w:r>
+    </w:p>
+    <w:p>
+      <w:pPr>
+        <w:pStyle w:val="ListParagraph"/>
+        <w:numPr>
+          <w:ilvl w:val="1"/>
+          <w:numId w:val="17"/>
+        </w:numPr>
+      </w:pPr>
+      <w:r>
+        <w:t>Zaak</w:t>
+      </w:r>
+    </w:p>
+    <w:p>
+      <w:pPr>
+        <w:pStyle w:val="ListParagraph"/>
+        <w:numPr>
+          <w:ilvl w:val="2"/>
+          <w:numId w:val="17"/>
+        </w:numPr>
+      </w:pPr>
+      <w:proofErr w:type="spellStart"/>
+      <w:r>
+        <w:t>TrustedCluster</w:t>
+      </w:r>
+      <w:proofErr w:type="spellEnd"/>
+      <w:r>
+        <w:t>…</w:t>
+      </w:r>
+    </w:p>
+    <w:p>
+      <w:pPr>
+        <w:pStyle w:val="ListParagraph"/>
+        <w:numPr>
+          <w:ilvl w:val="1"/>
+          <w:numId w:val="17"/>
+        </w:numPr>
+      </w:pPr>
+      <w:proofErr w:type="spellStart"/>
+      <w:r>
+        <w:t>Function</w:t>
+      </w:r>
+      <w:proofErr w:type="spellEnd"/>
+    </w:p>
+    <w:p>
+      <w:pPr>
+        <w:pStyle w:val="ListParagraph"/>
+        <w:numPr>
+          <w:ilvl w:val="2"/>
+          <w:numId w:val="17"/>
+        </w:numPr>
+      </w:pPr>
+      <w:proofErr w:type="spellStart"/>
+      <w:r>
+        <w:t>DataTypeGetter</w:t>
+      </w:r>
+      <w:proofErr w:type="spellEnd"/>
+    </w:p>
+    <w:p>
+      <w:pPr>
+        <w:pStyle w:val="ListParagraph"/>
+        <w:numPr>
+          <w:ilvl w:val="1"/>
+          <w:numId w:val="17"/>
+        </w:numPr>
+      </w:pPr>
+      <w:r>
+        <w:t>Rol</w:t>
+      </w:r>
+    </w:p>
+    <w:p>
+      <w:pPr>
+        <w:pStyle w:val="ListParagraph"/>
+        <w:numPr>
+          <w:ilvl w:val="2"/>
+          <w:numId w:val="17"/>
+        </w:numPr>
+      </w:pPr>
+      <w:proofErr w:type="spellStart"/>
+      <w:r>
+        <w:t>aspectRol</w:t>
+      </w:r>
+      <w:proofErr w:type="spellEnd"/>
+      <w:r>
+        <w:t>…</w:t>
+      </w:r>
+    </w:p>
+    <w:p>
+      <w:pPr>
+        <w:pStyle w:val="ListParagraph"/>
+        <w:numPr>
+          <w:ilvl w:val="1"/>
+          <w:numId w:val="17"/>
+        </w:numPr>
+      </w:pPr>
+      <w:r>
+        <w:t>View</w:t>
+      </w:r>
+    </w:p>
+    <w:p>
+      <w:pPr>
+        <w:pStyle w:val="ListParagraph"/>
+        <w:numPr>
+          <w:ilvl w:val="1"/>
+          <w:numId w:val="17"/>
+        </w:numPr>
+      </w:pPr>
+      <w:r>
+        <w:t>…</w:t>
+      </w:r>
+    </w:p>
+    <w:p>
+      <w:r>
+        <w:t xml:space="preserve">Elke naam representeert een type, dus onder elke naam hoort een lijst van instanties. Een type als </w:t>
+      </w:r>
+      <w:proofErr w:type="spellStart"/>
+      <w:r>
+        <w:t>SimpleValue</w:t>
+      </w:r>
+      <w:proofErr w:type="spellEnd"/>
+      <w:r>
+        <w:t xml:space="preserve"> is als een klasse met subklassen en hetzelfde geldt voor Werkwoord, Zaak en </w:t>
+      </w:r>
+      <w:proofErr w:type="spellStart"/>
+      <w:r>
+        <w:t>Function</w:t>
+      </w:r>
+      <w:proofErr w:type="spellEnd"/>
+      <w:r>
+        <w:t>. Het type Context is de enige klasse met subklassen met subklassen.</w:t>
+      </w:r>
+    </w:p>
+    <w:p>
+      <w:r>
+        <w:t xml:space="preserve">De types met een subklasse representeren we in Purescript óók met een </w:t>
+      </w:r>
+      <w:r>
+        <w:rPr>
+          <w:b/>
+        </w:rPr>
+        <w:t xml:space="preserve">type </w:t>
+      </w:r>
+      <w:r>
+        <w:rPr>
+          <w:b/>
+        </w:rPr>
+        <w:t>class</w:t>
+      </w:r>
+      <w:r>
+        <w:t>.</w:t>
+      </w:r>
+      <w:r>
+        <w:t xml:space="preserve"> Hun naam eindigt in ‘Type’: </w:t>
+      </w:r>
+      <w:proofErr w:type="spellStart"/>
+      <w:r>
+        <w:t>ContextType</w:t>
+      </w:r>
+      <w:proofErr w:type="spellEnd"/>
+      <w:r>
+        <w:t xml:space="preserve">, </w:t>
+      </w:r>
+      <w:proofErr w:type="spellStart"/>
+      <w:r>
+        <w:t>SimpleValueType</w:t>
+      </w:r>
+      <w:proofErr w:type="spellEnd"/>
+      <w:r>
+        <w:t xml:space="preserve">, </w:t>
+      </w:r>
+      <w:proofErr w:type="spellStart"/>
+      <w:r>
+        <w:t>WerkwoordType</w:t>
+      </w:r>
+      <w:proofErr w:type="spellEnd"/>
+      <w:r>
+        <w:t xml:space="preserve">, </w:t>
+      </w:r>
+      <w:proofErr w:type="spellStart"/>
+      <w:r>
+        <w:t>FunctionType</w:t>
+      </w:r>
+      <w:proofErr w:type="spellEnd"/>
+      <w:r>
+        <w:t xml:space="preserve">, </w:t>
+      </w:r>
+      <w:proofErr w:type="spellStart"/>
+      <w:r>
+        <w:t>RolType</w:t>
+      </w:r>
+      <w:proofErr w:type="spellEnd"/>
+      <w:r>
+        <w:t xml:space="preserve">. </w:t>
+      </w:r>
+    </w:p>
+    <w:p>
+      <w:r>
+        <w:t xml:space="preserve">In Purescript is </w:t>
       </w:r>
       <w:proofErr w:type="spellStart"/>
       <w:r>
@@ -463,7 +761,13 @@
       </w:r>
       <w:proofErr w:type="spellEnd"/>
       <w:r>
-        <w:t xml:space="preserve"> afgebeeld op </w:t>
+        <w:t xml:space="preserve"> </w:t>
+      </w:r>
+      <w:r>
+        <w:t xml:space="preserve">óók </w:t>
+      </w:r>
+      <w:r>
+        <w:t xml:space="preserve">afgebeeld op </w:t>
       </w:r>
       <w:proofErr w:type="spellStart"/>
       <w:r>
@@ -471,43 +775,94 @@
       </w:r>
       <w:proofErr w:type="spellEnd"/>
       <w:r>
-        <w:t xml:space="preserve"> (‘de definitie van Context</w:t>
-      </w:r>
-      <w:r>
-        <w:t>’</w:t>
-      </w:r>
-      <w:r>
-        <w:t>). Het type ‘Context’ bestaat echter niet.</w:t>
-      </w:r>
-    </w:p>
-    <w:p>
-      <w:r>
-        <w:t>Bovendien hebben we een Class waarvan al</w:t>
-      </w:r>
-      <w:r>
-        <w:t xml:space="preserve">le </w:t>
-      </w:r>
-      <w:r>
-        <w:t xml:space="preserve">Purescript typen </w:t>
-      </w:r>
-      <w:r>
-        <w:t xml:space="preserve">die een type Perspectives Context uit één van de basismodellen representeren, </w:t>
-      </w:r>
-      <w:r>
-        <w:t xml:space="preserve">een instantie zijn. Een functie die werkt op een willekeurig Purescript Context type, geven we een type parameter die onderhevig is aan de beperking dat het een instantie van de Class </w:t>
-      </w:r>
+        <w:t xml:space="preserve"> (‘de definitie van Context’). </w:t>
+      </w:r>
+      <w:r>
+        <w:t xml:space="preserve">We hebben dus twéé Purescript afbeeldingen van </w:t>
+      </w:r>
+      <w:proofErr w:type="spellStart"/>
+      <w:r>
+        <w:t>psp:Context</w:t>
+      </w:r>
+      <w:proofErr w:type="spellEnd"/>
+      <w:r>
+        <w:t>:</w:t>
+      </w:r>
+    </w:p>
+    <w:p>
+      <w:pPr>
+        <w:pStyle w:val="ListParagraph"/>
+        <w:numPr>
+          <w:ilvl w:val="0"/>
+          <w:numId w:val="17"/>
+        </w:numPr>
+      </w:pPr>
+      <w:proofErr w:type="spellStart"/>
+      <w:r>
+        <w:t>ContextDef</w:t>
+      </w:r>
+      <w:proofErr w:type="spellEnd"/>
+    </w:p>
+    <w:p>
+      <w:pPr>
+        <w:pStyle w:val="ListParagraph"/>
+        <w:numPr>
+          <w:ilvl w:val="0"/>
+          <w:numId w:val="17"/>
+        </w:numPr>
+      </w:pPr>
       <w:proofErr w:type="spellStart"/>
       <w:r>
         <w:t>ContextType</w:t>
       </w:r>
       <w:proofErr w:type="spellEnd"/>
-      <w:r>
-        <w:t xml:space="preserve"> moet zijn.</w:t>
-      </w:r>
-    </w:p>
-    <w:p>
-      <w:r>
-        <w:t xml:space="preserve">Maar wat typeren we met deze Purescript types? Welnu, de identifiers waarmee we Contexten identificeren. Oftewel: het </w:t>
+    </w:p>
+    <w:p>
+      <w:r>
+        <w:t>Het type van de context “</w:t>
+      </w:r>
+      <w:proofErr w:type="spellStart"/>
+      <w:r>
+        <w:t>psp:SimpleValue</w:t>
+      </w:r>
+      <w:proofErr w:type="spellEnd"/>
+      <w:r>
+        <w:t xml:space="preserve">” is </w:t>
+      </w:r>
+      <w:proofErr w:type="spellStart"/>
+      <w:r>
+        <w:t>ContextDef</w:t>
+      </w:r>
+      <w:proofErr w:type="spellEnd"/>
+      <w:r>
+        <w:t xml:space="preserve">; het type </w:t>
+      </w:r>
+      <w:proofErr w:type="spellStart"/>
+      <w:r>
+        <w:t>SimpleValueDef</w:t>
+      </w:r>
+      <w:proofErr w:type="spellEnd"/>
+      <w:r>
+        <w:t xml:space="preserve"> is een instantie van de type class </w:t>
+      </w:r>
+      <w:proofErr w:type="spellStart"/>
+      <w:r>
+        <w:t>ContextType</w:t>
+      </w:r>
+      <w:proofErr w:type="spellEnd"/>
+      <w:r>
+        <w:t>.</w:t>
+      </w:r>
+    </w:p>
+    <w:p>
+      <w:r>
+        <w:t xml:space="preserve">Maar wat typeren we </w:t>
+      </w:r>
+      <w:r>
+        <w:t xml:space="preserve">nu precies </w:t>
+      </w:r>
+      <w:r>
+        <w:t xml:space="preserve">met deze Purescript types? Welnu, de identifiers waarmee we Contexten identificeren. Oftewel: het </w:t>
       </w:r>
       <w:proofErr w:type="spellStart"/>
       <w:r>
@@ -515,13 +870,7 @@
       </w:r>
       <w:proofErr w:type="spellEnd"/>
       <w:r>
-        <w:t xml:space="preserve">_ veld van PerspectContext (maar zie </w:t>
-      </w:r>
-      <w:r>
-        <w:t>“Waar maken we onderscheid?”</w:t>
-      </w:r>
-      <w:r>
-        <w:t>).</w:t>
+        <w:t>_ veld van PerspectContext (maar zie “Waar maken we onderscheid?”).</w:t>
       </w:r>
     </w:p>
     <w:p>
@@ -529,6 +878,7 @@
         <w:pStyle w:val="Heading2"/>
       </w:pPr>
       <w:r>
+        <w:lastRenderedPageBreak/>
         <w:t>Rollen</w:t>
       </w:r>
     </w:p>
@@ -758,7 +1108,13 @@
     </w:p>
     <w:p>
       <w:r>
-        <w:t xml:space="preserve">We zijn altijd ook geïnteresseerd in de mogelijke binding van een Rol. Daarom maken we voor elke Rol een specifieke functie die die binding ophaalt. Daarbij behandelen we een Rol met </w:t>
+        <w:t xml:space="preserve">We zijn altijd ook geïnteresseerd in de mogelijke binding van een Rol. Daarom maken we voor elke Rol een specifieke functie die die </w:t>
+      </w:r>
+      <w:r>
+        <w:t xml:space="preserve">mogelijke </w:t>
+      </w:r>
+      <w:r>
+        <w:t xml:space="preserve">binding ophaalt. Daarbij behandelen we een Rol met </w:t>
       </w:r>
       <w:proofErr w:type="spellStart"/>
       <w:r>
@@ -816,14 +1172,578 @@
     </w:p>
     <w:p>
       <w:r>
+        <w:t xml:space="preserve">Zonder </w:t>
+      </w:r>
+      <w:proofErr w:type="spellStart"/>
+      <w:r>
+        <w:t>properties</w:t>
+      </w:r>
+      <w:proofErr w:type="spellEnd"/>
+      <w:r>
+        <w:t>:</w:t>
+      </w:r>
+    </w:p>
+    <w:p>
+      <w:pPr>
+        <w:pStyle w:val="Code"/>
+      </w:pPr>
+      <w:proofErr w:type="spellStart"/>
+      <w:r>
+        <w:t>p</w:t>
+      </w:r>
+      <w:r>
+        <w:t>roperty_Range</w:t>
+      </w:r>
+      <w:proofErr w:type="spellEnd"/>
+      <w:r>
+        <w:t xml:space="preserve"> :: Property ~~&gt; </w:t>
+      </w:r>
+      <w:proofErr w:type="spellStart"/>
+      <w:r>
+        <w:t>SimpleValue</w:t>
+      </w:r>
+      <w:proofErr w:type="spellEnd"/>
+    </w:p>
+    <w:p>
+      <w:pPr>
+        <w:pStyle w:val="Code"/>
+      </w:pPr>
+    </w:p>
+    <w:p>
+      <w:r>
+        <w:t xml:space="preserve">In het eerste geval nemen we van de </w:t>
+      </w:r>
+      <w:r>
+        <w:rPr>
+          <w:rStyle w:val="inlinecode"/>
+        </w:rPr>
+        <w:t>View</w:t>
+      </w:r>
+      <w:r>
+        <w:t xml:space="preserve"> (een </w:t>
+      </w:r>
+      <w:proofErr w:type="spellStart"/>
+      <w:r>
+        <w:rPr>
+          <w:rStyle w:val="inlinecode"/>
+        </w:rPr>
+        <w:t>ContextType</w:t>
+      </w:r>
+      <w:proofErr w:type="spellEnd"/>
+      <w:r>
+        <w:t xml:space="preserve">) eerst zijn </w:t>
+      </w:r>
+      <w:proofErr w:type="spellStart"/>
+      <w:r>
+        <w:rPr>
+          <w:rStyle w:val="inlinecode"/>
+        </w:rPr>
+        <w:t>propertyReferentie</w:t>
+      </w:r>
+      <w:proofErr w:type="spellEnd"/>
+      <w:r>
+        <w:t xml:space="preserve">(s) (een </w:t>
+      </w:r>
+      <w:proofErr w:type="spellStart"/>
+      <w:r>
+        <w:rPr>
+          <w:rStyle w:val="inlinecode"/>
+        </w:rPr>
+        <w:t>RolType</w:t>
+      </w:r>
+      <w:proofErr w:type="spellEnd"/>
+      <w:r>
+        <w:t xml:space="preserve">) en dan daarvan de binding (en dat is een </w:t>
+      </w:r>
+      <w:r>
+        <w:rPr>
+          <w:rStyle w:val="inlinecode"/>
+        </w:rPr>
+        <w:t>Property</w:t>
+      </w:r>
+      <w:r>
+        <w:t xml:space="preserve">). In het tweede geval nemen we van de </w:t>
+      </w:r>
+      <w:r>
+        <w:rPr>
+          <w:rStyle w:val="inlinecode"/>
+        </w:rPr>
+        <w:t>Property</w:t>
+      </w:r>
+      <w:r>
+        <w:t xml:space="preserve"> (een </w:t>
+      </w:r>
+      <w:proofErr w:type="spellStart"/>
+      <w:r>
+        <w:rPr>
+          <w:rStyle w:val="inlinecode"/>
+        </w:rPr>
+        <w:t>ContextType</w:t>
+      </w:r>
+      <w:proofErr w:type="spellEnd"/>
+      <w:r>
+        <w:t xml:space="preserve">) direct de binding van de rol </w:t>
+      </w:r>
+      <w:r>
+        <w:rPr>
+          <w:rStyle w:val="inlinecode"/>
+        </w:rPr>
+        <w:t>range</w:t>
+      </w:r>
+      <w:r>
+        <w:t xml:space="preserve"> (en dat is een </w:t>
+      </w:r>
+      <w:proofErr w:type="spellStart"/>
+      <w:r>
+        <w:rPr>
+          <w:rStyle w:val="inlinecode"/>
+        </w:rPr>
+        <w:t>SimpleValue</w:t>
+      </w:r>
+      <w:proofErr w:type="spellEnd"/>
+      <w:r>
+        <w:t xml:space="preserve">). We slaan de tussenliggende rol over omdat die geen eigen </w:t>
+      </w:r>
+      <w:proofErr w:type="spellStart"/>
+      <w:r>
+        <w:t>properties</w:t>
+      </w:r>
+      <w:proofErr w:type="spellEnd"/>
+      <w:r>
+        <w:t xml:space="preserve"> heeft die we kunnen opvragen.</w:t>
+      </w:r>
+    </w:p>
+    <w:p>
+      <w:r>
+        <w:t xml:space="preserve">Wat als we willen weten of de rol </w:t>
+      </w:r>
+      <w:proofErr w:type="spellStart"/>
+      <w:r>
+        <w:rPr>
+          <w:rStyle w:val="inlinecode"/>
+        </w:rPr>
+        <w:t>propertyReferentie</w:t>
+      </w:r>
+      <w:proofErr w:type="spellEnd"/>
+      <w:r>
+        <w:t xml:space="preserve"> functioneel is? </w:t>
+      </w:r>
+      <w:proofErr w:type="spellStart"/>
+      <w:r>
+        <w:rPr>
+          <w:rStyle w:val="inlinecode"/>
+        </w:rPr>
+        <w:t>propertyReferentie</w:t>
+      </w:r>
+      <w:proofErr w:type="spellEnd"/>
+      <w:r>
+        <w:t xml:space="preserve"> is een instantie van </w:t>
+      </w:r>
+      <w:proofErr w:type="spellStart"/>
+      <w:r>
+        <w:t>RolType</w:t>
+      </w:r>
+      <w:proofErr w:type="spellEnd"/>
+      <w:r>
+        <w:t xml:space="preserve"> en we hebben een algemene functie </w:t>
+      </w:r>
+      <w:proofErr w:type="spellStart"/>
+      <w:r>
+        <w:rPr>
+          <w:rStyle w:val="inlinecode"/>
+        </w:rPr>
+        <w:t>isFunctioneel</w:t>
+      </w:r>
+      <w:proofErr w:type="spellEnd"/>
+      <w:r>
+        <w:t>:</w:t>
+      </w:r>
+    </w:p>
+    <w:p>
+      <w:pPr>
+        <w:pStyle w:val="Code"/>
+      </w:pPr>
+      <w:proofErr w:type="spellStart"/>
+      <w:r>
+        <w:t>isFunctioneel</w:t>
+      </w:r>
+      <w:proofErr w:type="spellEnd"/>
+      <w:r>
+        <w:t xml:space="preserve"> :: </w:t>
+      </w:r>
+      <w:proofErr w:type="spellStart"/>
+      <w:r>
+        <w:t>forall</w:t>
+      </w:r>
+      <w:proofErr w:type="spellEnd"/>
+      <w:r>
+        <w:t xml:space="preserve"> </w:t>
+      </w:r>
+      <w:proofErr w:type="spellStart"/>
+      <w:r>
+        <w:t>rt</w:t>
+      </w:r>
+      <w:proofErr w:type="spellEnd"/>
+      <w:r>
+        <w:t xml:space="preserve"> e. </w:t>
+      </w:r>
+      <w:proofErr w:type="spellStart"/>
+      <w:r>
+        <w:t>RolType</w:t>
+      </w:r>
+      <w:proofErr w:type="spellEnd"/>
+      <w:r>
+        <w:t xml:space="preserve"> </w:t>
+      </w:r>
+      <w:proofErr w:type="spellStart"/>
+      <w:r>
+        <w:t>rt</w:t>
+      </w:r>
+      <w:proofErr w:type="spellEnd"/>
+      <w:r>
+        <w:t xml:space="preserve"> =&gt; (</w:t>
+      </w:r>
+      <w:proofErr w:type="spellStart"/>
+      <w:r>
+        <w:t>rt</w:t>
+      </w:r>
+      <w:proofErr w:type="spellEnd"/>
+      <w:r>
+        <w:t xml:space="preserve"> ~~&gt; </w:t>
+      </w:r>
+      <w:proofErr w:type="spellStart"/>
+      <w:r>
+        <w:t>PBool</w:t>
+      </w:r>
+      <w:proofErr w:type="spellEnd"/>
+      <w:r>
+        <w:t>) e</w:t>
+      </w:r>
+    </w:p>
+    <w:p>
+      <w:pPr>
+        <w:pStyle w:val="Code"/>
+      </w:pPr>
+    </w:p>
+    <w:p>
+      <w:r>
+        <w:t xml:space="preserve">Deze functie kunnen we toepassen op </w:t>
+      </w:r>
+      <w:proofErr w:type="spellStart"/>
+      <w:r>
+        <w:rPr>
+          <w:rStyle w:val="inlinecode"/>
+        </w:rPr>
+        <w:t>propertyReferentie</w:t>
+      </w:r>
+      <w:proofErr w:type="spellEnd"/>
+      <w:r>
+        <w:t>.</w:t>
+      </w:r>
+    </w:p>
+    <w:p>
+      <w:r>
+        <w:t xml:space="preserve">En als we nu willen weten of </w:t>
+      </w:r>
+      <w:r>
+        <w:rPr>
+          <w:rStyle w:val="inlinecode"/>
+        </w:rPr>
+        <w:t>range</w:t>
+      </w:r>
+      <w:r>
+        <w:t xml:space="preserve"> functioneel is?</w:t>
+      </w:r>
+      <w:r>
+        <w:t xml:space="preserve"> We hebben geen functie die van een </w:t>
+      </w:r>
+      <w:r>
+        <w:rPr>
+          <w:rStyle w:val="inlinecode"/>
+        </w:rPr>
+        <w:t>Property</w:t>
+      </w:r>
+      <w:r>
+        <w:t xml:space="preserve"> de rol </w:t>
+      </w:r>
+      <w:r>
+        <w:rPr>
+          <w:rStyle w:val="inlinecode"/>
+        </w:rPr>
+        <w:t>range</w:t>
+      </w:r>
+      <w:r>
+        <w:t xml:space="preserve"> oplevert, dus we kunnen </w:t>
+      </w:r>
+      <w:proofErr w:type="spellStart"/>
+      <w:r>
+        <w:rPr>
+          <w:rStyle w:val="inlinecode"/>
+        </w:rPr>
+        <w:t>isFunctioneel</w:t>
+      </w:r>
+      <w:proofErr w:type="spellEnd"/>
+      <w:r>
+        <w:t xml:space="preserve"> niet gebruiken. We kunnen een functie </w:t>
+      </w:r>
+      <w:proofErr w:type="spellStart"/>
+      <w:r>
+        <w:rPr>
+          <w:rStyle w:val="inlinecode"/>
+        </w:rPr>
+        <w:t>property_Range_isFunctioneel</w:t>
+      </w:r>
+      <w:proofErr w:type="spellEnd"/>
+      <w:r>
+        <w:t xml:space="preserve"> maken</w:t>
+      </w:r>
+      <w:r>
+        <w:t xml:space="preserve"> en die toepassen op </w:t>
+      </w:r>
+      <w:r>
+        <w:rPr>
+          <w:rStyle w:val="inlinecode"/>
+        </w:rPr>
+        <w:t>Property</w:t>
+      </w:r>
+      <w:r>
+        <w:t>. Dit is de body van die functie:</w:t>
+      </w:r>
+    </w:p>
+    <w:p>
+      <w:pPr>
+        <w:pStyle w:val="Code"/>
+      </w:pPr>
+      <w:proofErr w:type="spellStart"/>
+      <w:r>
         <w:lastRenderedPageBreak/>
-        <w:t xml:space="preserve">Zonder </w:t>
-      </w:r>
-      <w:proofErr w:type="spellStart"/>
-      <w:r>
-        <w:t>properties</w:t>
-      </w:r>
-      <w:proofErr w:type="spellEnd"/>
+        <w:t>getUnqualifiedRol</w:t>
+      </w:r>
+      <w:proofErr w:type="spellEnd"/>
+      <w:r>
+        <w:t xml:space="preserve"> “range” &gt;&gt;&gt; </w:t>
+      </w:r>
+      <w:proofErr w:type="spellStart"/>
+      <w:r>
+        <w:t>getUnqualifiedProperty</w:t>
+      </w:r>
+      <w:proofErr w:type="spellEnd"/>
+      <w:r>
+        <w:t xml:space="preserve"> “</w:t>
+      </w:r>
+      <w:proofErr w:type="spellStart"/>
+      <w:r>
+        <w:t>isFunctioneel</w:t>
+      </w:r>
+      <w:proofErr w:type="spellEnd"/>
+      <w:r>
+        <w:t>”</w:t>
+      </w:r>
+      <w:r>
+        <w:rPr>
+          <w:rStyle w:val="FootnoteReference"/>
+        </w:rPr>
+        <w:footnoteReference w:id="3"/>
+      </w:r>
+    </w:p>
+    <w:p>
+      <w:pPr>
+        <w:pStyle w:val="Heading2"/>
+      </w:pPr>
+      <w:proofErr w:type="spellStart"/>
+      <w:r>
+        <w:t>Properties</w:t>
+      </w:r>
+      <w:proofErr w:type="spellEnd"/>
+    </w:p>
+    <w:p>
+      <w:r>
+        <w:t xml:space="preserve">Een Property is een Context met als type </w:t>
+      </w:r>
+      <w:proofErr w:type="spellStart"/>
+      <w:r>
+        <w:t>psp:Property</w:t>
+      </w:r>
+      <w:proofErr w:type="spellEnd"/>
+      <w:r>
+        <w:t xml:space="preserve">, bijvoorbeeld: </w:t>
+      </w:r>
+      <w:proofErr w:type="spellStart"/>
+      <w:r>
+        <w:rPr>
+          <w:rStyle w:val="inlinecode"/>
+        </w:rPr>
+        <w:t>psp:Property</w:t>
+      </w:r>
+      <w:proofErr w:type="spellEnd"/>
+      <w:r>
+        <w:rPr>
+          <w:rStyle w:val="inlinecode"/>
+        </w:rPr>
+        <w:t xml:space="preserve"> X</w:t>
+      </w:r>
+      <w:r>
+        <w:t xml:space="preserve">. </w:t>
+      </w:r>
+      <w:r>
+        <w:rPr>
+          <w:rStyle w:val="inlinecode"/>
+        </w:rPr>
+        <w:t>X</w:t>
+      </w:r>
+      <w:r>
+        <w:t xml:space="preserve"> is nooit het type van één of andere instantie, gerepresenteerd als context of rol, die we zouden willen bevragen. Er is dus geen behoefte aan functies met </w:t>
+      </w:r>
+      <w:r>
+        <w:rPr>
+          <w:rStyle w:val="inlinecode"/>
+        </w:rPr>
+        <w:t>X</w:t>
+      </w:r>
+      <w:r>
+        <w:t xml:space="preserve"> als Domein. Daarom representeren we </w:t>
+      </w:r>
+      <w:r>
+        <w:rPr>
+          <w:rStyle w:val="inlinecode"/>
+        </w:rPr>
+        <w:t>X</w:t>
+      </w:r>
+      <w:r>
+        <w:t xml:space="preserve"> niet </w:t>
+      </w:r>
+      <w:r>
+        <w:t>met een specifiek</w:t>
+      </w:r>
+      <w:r>
+        <w:t xml:space="preserve"> Purescript type</w:t>
+      </w:r>
+      <w:r>
+        <w:t xml:space="preserve"> voor X, maar altijd met het generieke type </w:t>
+      </w:r>
+      <w:proofErr w:type="spellStart"/>
+      <w:r>
+        <w:rPr>
+          <w:rStyle w:val="inlinecode"/>
+        </w:rPr>
+        <w:t>PropertyDef</w:t>
+      </w:r>
+      <w:proofErr w:type="spellEnd"/>
+      <w:r>
+        <w:t>.</w:t>
+      </w:r>
+    </w:p>
+    <w:p>
+      <w:r>
+        <w:t xml:space="preserve">Dus een definitie met </w:t>
+      </w:r>
+      <w:proofErr w:type="spellStart"/>
+      <w:r>
+        <w:rPr>
+          <w:rStyle w:val="inlinecode"/>
+        </w:rPr>
+        <w:t>psp:Property</w:t>
+      </w:r>
+      <w:proofErr w:type="spellEnd"/>
+      <w:r>
+        <w:t xml:space="preserve"> als type heeft in Purescript het type </w:t>
+      </w:r>
+      <w:proofErr w:type="spellStart"/>
+      <w:r>
+        <w:rPr>
+          <w:rStyle w:val="inlinecode"/>
+        </w:rPr>
+        <w:t>PropertyDef</w:t>
+      </w:r>
+      <w:proofErr w:type="spellEnd"/>
+      <w:r>
+        <w:t>.</w:t>
+      </w:r>
+    </w:p>
+    <w:p>
+      <w:pPr>
+        <w:pStyle w:val="Heading2"/>
+      </w:pPr>
+      <w:r>
+        <w:t xml:space="preserve">Context, </w:t>
+      </w:r>
+      <w:proofErr w:type="spellStart"/>
+      <w:r>
+        <w:t>ContextType</w:t>
+      </w:r>
+      <w:proofErr w:type="spellEnd"/>
+      <w:r>
+        <w:t xml:space="preserve"> en Binding</w:t>
+      </w:r>
+    </w:p>
+    <w:p>
+      <w:r>
+        <w:t xml:space="preserve">Neem een bepaalde rol in gedachten, bijvoorbeeld </w:t>
+      </w:r>
+      <w:proofErr w:type="spellStart"/>
+      <w:r>
+        <w:rPr>
+          <w:rStyle w:val="inlinecode"/>
+        </w:rPr>
+        <w:t>clusterGenoot</w:t>
+      </w:r>
+      <w:proofErr w:type="spellEnd"/>
+      <w:r>
+        <w:t xml:space="preserve"> van </w:t>
+      </w:r>
+      <w:proofErr w:type="spellStart"/>
+      <w:r>
+        <w:rPr>
+          <w:rStyle w:val="inlinecode"/>
+        </w:rPr>
+        <w:t>TrustedCluster</w:t>
+      </w:r>
+      <w:proofErr w:type="spellEnd"/>
+      <w:r>
+        <w:t xml:space="preserve">. De functie die, gegeven een </w:t>
+      </w:r>
+      <w:proofErr w:type="spellStart"/>
+      <w:r>
+        <w:rPr>
+          <w:rStyle w:val="inlinecode"/>
+        </w:rPr>
+        <w:t>clusterGenoot</w:t>
+      </w:r>
+      <w:proofErr w:type="spellEnd"/>
+      <w:r>
+        <w:t xml:space="preserve">, zijn </w:t>
+      </w:r>
+      <w:proofErr w:type="spellStart"/>
+      <w:r>
+        <w:rPr>
+          <w:rStyle w:val="inlinecode"/>
+        </w:rPr>
+        <w:t>TrustedCluster</w:t>
+      </w:r>
+      <w:proofErr w:type="spellEnd"/>
+      <w:r>
+        <w:t xml:space="preserve"> ophaalt, haalt </w:t>
+      </w:r>
+      <w:r>
+        <w:rPr>
+          <w:i/>
+        </w:rPr>
+        <w:t>de context van de rol op</w:t>
+      </w:r>
+      <w:r>
+        <w:t>. Wat is het type van deze functie? Een no-</w:t>
+      </w:r>
+      <w:proofErr w:type="spellStart"/>
+      <w:r>
+        <w:t>brainer</w:t>
+      </w:r>
+      <w:proofErr w:type="spellEnd"/>
+      <w:r>
+        <w:rPr>
+          <w:rStyle w:val="FootnoteReference"/>
+        </w:rPr>
+        <w:footnoteReference w:id="4"/>
+      </w:r>
       <w:r>
         <w:t>:</w:t>
       </w:r>
@@ -834,252 +1754,670 @@
       </w:pPr>
       <w:proofErr w:type="spellStart"/>
       <w:r>
-        <w:t>p</w:t>
-      </w:r>
-      <w:r>
-        <w:t>roperty_Range</w:t>
-      </w:r>
-      <w:proofErr w:type="spellEnd"/>
-      <w:r>
-        <w:t xml:space="preserve"> :: Property ~~&gt; </w:t>
-      </w:r>
-      <w:proofErr w:type="spellStart"/>
-      <w:r>
+        <w:t>forall</w:t>
+      </w:r>
+      <w:proofErr w:type="spellEnd"/>
+      <w:r>
+        <w:t xml:space="preserve"> e. (</w:t>
+      </w:r>
+      <w:proofErr w:type="spellStart"/>
+      <w:r>
+        <w:t>ClusterGenoot</w:t>
+      </w:r>
+      <w:proofErr w:type="spellEnd"/>
+      <w:r>
+        <w:t xml:space="preserve"> ~~&gt; </w:t>
+      </w:r>
+      <w:proofErr w:type="spellStart"/>
+      <w:r>
+        <w:t>TrustedCluster</w:t>
+      </w:r>
+      <w:proofErr w:type="spellEnd"/>
+      <w:r>
+        <w:t>) e</w:t>
+      </w:r>
+    </w:p>
+    <w:p>
+      <w:pPr>
+        <w:pStyle w:val="Code"/>
+      </w:pPr>
+    </w:p>
+    <w:p>
+      <w:r>
+        <w:t xml:space="preserve">Maar voor de rol </w:t>
+      </w:r>
+      <w:proofErr w:type="spellStart"/>
+      <w:r>
+        <w:t>PropertyReferentie</w:t>
+      </w:r>
+      <w:proofErr w:type="spellEnd"/>
+      <w:r>
+        <w:t>, van Property, willen we dit type:</w:t>
+      </w:r>
+    </w:p>
+    <w:p>
+      <w:pPr>
+        <w:pStyle w:val="Code"/>
+      </w:pPr>
+      <w:proofErr w:type="spellStart"/>
+      <w:r>
+        <w:t>forall</w:t>
+      </w:r>
+      <w:proofErr w:type="spellEnd"/>
+      <w:r>
+        <w:t xml:space="preserve"> e. (</w:t>
+      </w:r>
+      <w:proofErr w:type="spellStart"/>
+      <w:r>
+        <w:t>PropertyReferentie</w:t>
+      </w:r>
+      <w:proofErr w:type="spellEnd"/>
+      <w:r>
+        <w:t xml:space="preserve">~~&gt; </w:t>
+      </w:r>
+      <w:r>
+        <w:t>Property</w:t>
+      </w:r>
+      <w:r>
+        <w:t>) e</w:t>
+      </w:r>
+    </w:p>
+    <w:p>
+      <w:pPr>
+        <w:pStyle w:val="Code"/>
+      </w:pPr>
+    </w:p>
+    <w:p>
+      <w:r>
+        <w:t xml:space="preserve">Om voor één functie – </w:t>
+      </w:r>
+      <w:r>
+        <w:rPr>
+          <w:rStyle w:val="inlinecode"/>
+        </w:rPr>
+        <w:t>context</w:t>
+      </w:r>
+      <w:r>
+        <w:t xml:space="preserve"> </w:t>
+      </w:r>
+      <w:r>
+        <w:t>–</w:t>
+      </w:r>
+      <w:r>
+        <w:t xml:space="preserve"> </w:t>
+      </w:r>
+      <w:r>
+        <w:t>meerdere varianten met verschillende types te kunnen hebben, moeten we een type class gebruiken (waarin we een type class variabele over types kunnen laten variëren). In dit geval hebben we een type class met twéé variabelen nodig:</w:t>
+      </w:r>
+    </w:p>
+    <w:p>
+      <w:pPr>
+        <w:pStyle w:val="Code"/>
+      </w:pPr>
+      <w:r>
+        <w:t>class (</w:t>
+      </w:r>
+      <w:proofErr w:type="spellStart"/>
+      <w:r>
+        <w:t>RolType</w:t>
+      </w:r>
+      <w:proofErr w:type="spellEnd"/>
+      <w:r>
+        <w:t xml:space="preserve"> rol, </w:t>
+      </w:r>
+      <w:proofErr w:type="spellStart"/>
+      <w:r>
+        <w:t>ContextType</w:t>
+      </w:r>
+      <w:proofErr w:type="spellEnd"/>
+      <w:r>
+        <w:t xml:space="preserve"> context) &lt;= </w:t>
+      </w:r>
+      <w:proofErr w:type="spellStart"/>
+      <w:r>
+        <w:t>RolVanContext</w:t>
+      </w:r>
+      <w:proofErr w:type="spellEnd"/>
+      <w:r>
+        <w:t xml:space="preserve"> rol context | rol -&gt; context </w:t>
+      </w:r>
+      <w:proofErr w:type="spellStart"/>
+      <w:r>
+        <w:t>where</w:t>
+      </w:r>
+      <w:proofErr w:type="spellEnd"/>
+    </w:p>
+    <w:p>
+      <w:pPr>
+        <w:pStyle w:val="Code"/>
+      </w:pPr>
+      <w:r>
+        <w:tab/>
+      </w:r>
+      <w:r>
+        <w:tab/>
+        <w:t xml:space="preserve">context :: </w:t>
+      </w:r>
+      <w:proofErr w:type="spellStart"/>
+      <w:r>
+        <w:t>forall</w:t>
+      </w:r>
+      <w:proofErr w:type="spellEnd"/>
+      <w:r>
+        <w:t xml:space="preserve"> e. (rol ~~&gt; context) e</w:t>
+      </w:r>
+    </w:p>
+    <w:p>
+      <w:pPr>
+        <w:pStyle w:val="Code"/>
+      </w:pPr>
+    </w:p>
+    <w:p>
+      <w:r>
+        <w:t xml:space="preserve">de waarde van </w:t>
+      </w:r>
+      <w:r>
+        <w:rPr>
+          <w:rStyle w:val="inlinecode"/>
+        </w:rPr>
+        <w:t>context</w:t>
+      </w:r>
+      <w:r>
+        <w:t xml:space="preserve"> is functioneel bepaald door </w:t>
+      </w:r>
+      <w:r>
+        <w:rPr>
+          <w:rStyle w:val="inlinecode"/>
+        </w:rPr>
+        <w:t>rol</w:t>
+      </w:r>
+      <w:r>
+        <w:t>, want een Rol hoort maar bij één Context.</w:t>
+      </w:r>
+      <w:r>
+        <w:t xml:space="preserve"> Voor het modelleren van de functie </w:t>
+      </w:r>
+      <w:r>
+        <w:rPr>
+          <w:rStyle w:val="inlinecode"/>
+        </w:rPr>
+        <w:t>context</w:t>
+      </w:r>
+      <w:r>
+        <w:t xml:space="preserve"> hebben we in Purescript dus een instantie van </w:t>
+      </w:r>
+      <w:proofErr w:type="spellStart"/>
+      <w:r>
+        <w:rPr>
+          <w:rStyle w:val="inlinecode"/>
+        </w:rPr>
+        <w:t>RolVanContext</w:t>
+      </w:r>
+      <w:proofErr w:type="spellEnd"/>
+      <w:r>
+        <w:t xml:space="preserve"> nodig van elke relevante rol-context combinatie.</w:t>
+      </w:r>
+    </w:p>
+    <w:p>
+      <w:r>
+        <w:t xml:space="preserve">Voor de functies </w:t>
+      </w:r>
+      <w:proofErr w:type="spellStart"/>
+      <w:r>
+        <w:t>contextType</w:t>
+      </w:r>
+      <w:proofErr w:type="spellEnd"/>
+      <w:r>
+        <w:t xml:space="preserve"> en binding geldt een vergelijkbare redenering. Ook dat zijn functies waarvan we talloze varianten nodig hebben, elk anders getypeerd. Hier gebruiken we de type classes </w:t>
+      </w:r>
+      <w:proofErr w:type="spellStart"/>
+      <w:r>
+        <w:rPr>
+          <w:rStyle w:val="inlinecode"/>
+        </w:rPr>
+        <w:t>HasContextType</w:t>
+      </w:r>
+      <w:proofErr w:type="spellEnd"/>
+      <w:r>
+        <w:t xml:space="preserve"> en </w:t>
+      </w:r>
+      <w:r>
+        <w:rPr>
+          <w:rStyle w:val="inlinecode"/>
+        </w:rPr>
+        <w:t>Binding</w:t>
+      </w:r>
+      <w:r>
+        <w:t>.</w:t>
+      </w:r>
+    </w:p>
+    <w:p>
+      <w:pPr>
+        <w:pStyle w:val="Heading2"/>
+      </w:pPr>
+      <w:r>
+        <w:lastRenderedPageBreak/>
+        <w:t xml:space="preserve">Binding en </w:t>
+      </w:r>
+      <w:proofErr w:type="spellStart"/>
+      <w:r>
+        <w:t>BuitenRol</w:t>
+      </w:r>
+      <w:proofErr w:type="spellEnd"/>
+    </w:p>
+    <w:p>
+      <w:r>
+        <w:t xml:space="preserve">De binding van een Rol is ofwel een </w:t>
+      </w:r>
+      <w:proofErr w:type="spellStart"/>
+      <w:r>
+        <w:t>RolInContext</w:t>
+      </w:r>
+      <w:proofErr w:type="spellEnd"/>
+      <w:r>
+        <w:t xml:space="preserve">, ofwel een </w:t>
+      </w:r>
+      <w:proofErr w:type="spellStart"/>
+      <w:r>
+        <w:t>BuitenRol</w:t>
+      </w:r>
+      <w:proofErr w:type="spellEnd"/>
+      <w:r>
+        <w:t xml:space="preserve">. Als het een </w:t>
+      </w:r>
+      <w:proofErr w:type="spellStart"/>
+      <w:r>
+        <w:t>BuitenRol</w:t>
+      </w:r>
+      <w:proofErr w:type="spellEnd"/>
+      <w:r>
+        <w:t xml:space="preserve"> is, hebben we een Context aan een Rol gebonden – via zijn </w:t>
+      </w:r>
+      <w:proofErr w:type="spellStart"/>
+      <w:r>
+        <w:t>BuitenRol</w:t>
+      </w:r>
+      <w:proofErr w:type="spellEnd"/>
+      <w:r>
+        <w:t xml:space="preserve">. Bijvoorbeeld: de functie die de range van een type Property ophaalt. De beschrijving van dat type heeft de rol </w:t>
+      </w:r>
+      <w:r>
+        <w:rPr>
+          <w:rStyle w:val="inlinecode"/>
+        </w:rPr>
+        <w:t>range</w:t>
+      </w:r>
+      <w:r>
+        <w:t xml:space="preserve">. Een bepaalde </w:t>
+      </w:r>
+      <w:r>
+        <w:rPr>
+          <w:rStyle w:val="inlinecode"/>
+        </w:rPr>
+        <w:t>range</w:t>
+      </w:r>
+      <w:r>
+        <w:t xml:space="preserve">-rol is gebonden aan de </w:t>
+      </w:r>
+      <w:proofErr w:type="spellStart"/>
+      <w:r>
+        <w:t>BuitenRol</w:t>
+      </w:r>
+      <w:proofErr w:type="spellEnd"/>
+      <w:r>
+        <w:t xml:space="preserve"> van het type waarde van de property (</w:t>
+      </w:r>
+      <w:proofErr w:type="spellStart"/>
+      <w:r>
+        <w:rPr>
+          <w:rStyle w:val="inlinecode"/>
+        </w:rPr>
+        <w:t>PBool</w:t>
+      </w:r>
+      <w:proofErr w:type="spellEnd"/>
+      <w:r>
+        <w:t xml:space="preserve">, </w:t>
+      </w:r>
+      <w:proofErr w:type="spellStart"/>
+      <w:r>
+        <w:rPr>
+          <w:rStyle w:val="inlinecode"/>
+        </w:rPr>
+        <w:t>PString</w:t>
+      </w:r>
+      <w:proofErr w:type="spellEnd"/>
+      <w:r>
+        <w:t xml:space="preserve">, etc.). </w:t>
+      </w:r>
+    </w:p>
+    <w:p>
+      <w:r>
+        <w:t xml:space="preserve">Wat is het type dat de functie </w:t>
+      </w:r>
+      <w:r>
+        <w:rPr>
+          <w:rStyle w:val="inlinecode"/>
+        </w:rPr>
+        <w:t>binding</w:t>
+      </w:r>
+      <w:r>
+        <w:t xml:space="preserve"> </w:t>
+      </w:r>
+      <w:r>
+        <w:t xml:space="preserve">oplevert? Het kan niet </w:t>
+      </w:r>
+      <w:proofErr w:type="spellStart"/>
+      <w:r>
+        <w:rPr>
+          <w:rStyle w:val="inlinecode"/>
+        </w:rPr>
+        <w:t>BuitenRol</w:t>
+      </w:r>
+      <w:proofErr w:type="spellEnd"/>
+      <w:r>
+        <w:t xml:space="preserve"> zijn – het algemene type voor een willekeurige </w:t>
+      </w:r>
+      <w:proofErr w:type="spellStart"/>
+      <w:r>
+        <w:t>BuitenRol</w:t>
+      </w:r>
+      <w:proofErr w:type="spellEnd"/>
+      <w:r>
+        <w:t xml:space="preserve">. We moeten immers doorstappen naar de context van die </w:t>
+      </w:r>
+      <w:proofErr w:type="spellStart"/>
+      <w:r>
+        <w:t>BuitenRol</w:t>
+      </w:r>
+      <w:proofErr w:type="spellEnd"/>
+      <w:r>
+        <w:t xml:space="preserve"> om bij </w:t>
+      </w:r>
+      <w:proofErr w:type="spellStart"/>
+      <w:r>
+        <w:rPr>
+          <w:rStyle w:val="inlinecode"/>
+        </w:rPr>
+        <w:t>PBool</w:t>
+      </w:r>
+      <w:proofErr w:type="spellEnd"/>
+      <w:r>
+        <w:t xml:space="preserve">, </w:t>
+      </w:r>
+      <w:proofErr w:type="spellStart"/>
+      <w:r>
+        <w:rPr>
+          <w:rStyle w:val="inlinecode"/>
+        </w:rPr>
+        <w:t>PString</w:t>
+      </w:r>
+      <w:proofErr w:type="spellEnd"/>
+      <w:r>
+        <w:t xml:space="preserve">, of welke </w:t>
+      </w:r>
+      <w:proofErr w:type="spellStart"/>
+      <w:r>
+        <w:rPr>
+          <w:rStyle w:val="inlinecode"/>
+        </w:rPr>
         <w:t>SimpleValue</w:t>
       </w:r>
       <w:proofErr w:type="spellEnd"/>
+      <w:r>
+        <w:t xml:space="preserve"> dan ook uit te komen! Kortom, die </w:t>
+      </w:r>
+      <w:proofErr w:type="spellStart"/>
+      <w:r>
+        <w:t>BuitenRol</w:t>
+      </w:r>
+      <w:proofErr w:type="spellEnd"/>
+      <w:r>
+        <w:t xml:space="preserve"> moet een specifiek type Rol zijn, waarvan de </w:t>
+      </w:r>
+      <w:r>
+        <w:rPr>
+          <w:rStyle w:val="inlinecode"/>
+        </w:rPr>
+        <w:t>context</w:t>
+      </w:r>
+      <w:r>
+        <w:t xml:space="preserve"> functie de juiste Context oplevert.</w:t>
+      </w:r>
+    </w:p>
+    <w:p>
+      <w:r>
+        <w:t xml:space="preserve">Om die reden moeten we van elk type context óók zijn </w:t>
+      </w:r>
+      <w:proofErr w:type="spellStart"/>
+      <w:r>
+        <w:t>BuitenRol</w:t>
+      </w:r>
+      <w:proofErr w:type="spellEnd"/>
+      <w:r>
+        <w:t xml:space="preserve"> als een specifiek type rol representeren. En het is die rol die we opnemen in een instantie van </w:t>
+      </w:r>
+      <w:proofErr w:type="spellStart"/>
+      <w:r>
+        <w:rPr>
+          <w:rStyle w:val="inlinecode"/>
+        </w:rPr>
+        <w:t>RolVanContext</w:t>
+      </w:r>
+      <w:proofErr w:type="spellEnd"/>
+      <w:r>
+        <w:t xml:space="preserve">, waarbij de die speciale </w:t>
+      </w:r>
+      <w:proofErr w:type="spellStart"/>
+      <w:r>
+        <w:t>BuitenRol</w:t>
+      </w:r>
+      <w:proofErr w:type="spellEnd"/>
+      <w:r>
+        <w:t xml:space="preserve"> verbinden met zijn eigen Context.</w:t>
+      </w:r>
+    </w:p>
+    <w:p/>
+    <w:p>
+      <w:pPr>
+        <w:pStyle w:val="Heading1"/>
+      </w:pPr>
+      <w:r>
+        <w:t>Waar maken we onderscheid?</w:t>
+      </w:r>
+    </w:p>
+    <w:p>
+      <w:r>
+        <w:t>Boven schreef ik dat de member “_</w:t>
+      </w:r>
+      <w:proofErr w:type="spellStart"/>
+      <w:r>
+        <w:t>id</w:t>
+      </w:r>
+      <w:proofErr w:type="spellEnd"/>
+      <w:r>
+        <w:t xml:space="preserve">” van PerspectContext (en </w:t>
+      </w:r>
+      <w:proofErr w:type="spellStart"/>
+      <w:r>
+        <w:t>PerspectRol</w:t>
+      </w:r>
+      <w:proofErr w:type="spellEnd"/>
+      <w:r>
+        <w:t xml:space="preserve">) met een Purescript-representatie van Perspectives-types getypeerd wordt. Maar dat is onjuist. Het is contraproductief om op dit lage niveau types te onderscheiden. De typering in Perspectives termen wordt pas nuttig op het niveau van </w:t>
+      </w:r>
+      <w:proofErr w:type="spellStart"/>
+      <w:r>
+        <w:t>ObjectsGetters</w:t>
+      </w:r>
+      <w:proofErr w:type="spellEnd"/>
+      <w:r>
+        <w:t xml:space="preserve">. </w:t>
+      </w:r>
+    </w:p>
+    <w:p>
+      <w:r>
+        <w:t xml:space="preserve">Sterker nog, als we b.v. PerspectContext typeren, komen we in problemen met de toestand van </w:t>
+      </w:r>
+      <w:proofErr w:type="spellStart"/>
+      <w:r>
+        <w:t>MonadPerspectives</w:t>
+      </w:r>
+      <w:proofErr w:type="spellEnd"/>
+      <w:r>
+        <w:t xml:space="preserve">. Daarin houden we namelijk een cache bij van al uit de database gehaalde </w:t>
+      </w:r>
+      <w:proofErr w:type="spellStart"/>
+      <w:r>
+        <w:t>PerspectContexen</w:t>
+      </w:r>
+      <w:proofErr w:type="spellEnd"/>
+      <w:r>
+        <w:t xml:space="preserve">. Die cache is een </w:t>
+      </w:r>
+      <w:proofErr w:type="spellStart"/>
+      <w:r>
+        <w:t>StrMap</w:t>
+      </w:r>
+      <w:proofErr w:type="spellEnd"/>
+      <w:r>
+        <w:t xml:space="preserve">. Maar een </w:t>
+      </w:r>
+      <w:proofErr w:type="spellStart"/>
+      <w:r>
+        <w:t>StrMap</w:t>
+      </w:r>
+      <w:proofErr w:type="spellEnd"/>
+      <w:r>
+        <w:t xml:space="preserve"> heeft weliswaar een type-parameter, maar die kan – voor een bepaalde instantie – maar aan één type gebonden worden. Dus als we PerspectContext </w:t>
+      </w:r>
+      <w:proofErr w:type="spellStart"/>
+      <w:r>
+        <w:t>parametriseren</w:t>
+      </w:r>
+      <w:proofErr w:type="spellEnd"/>
+      <w:r>
+        <w:t xml:space="preserve"> met een type variabele, bindt de compiler daar op enig moment één bepaalde Purescript afbeelding van een Perspectives aan – en andere soorten </w:t>
+      </w:r>
+      <w:proofErr w:type="spellStart"/>
+      <w:r>
+        <w:t>PerspectContexten</w:t>
+      </w:r>
+      <w:proofErr w:type="spellEnd"/>
+      <w:r>
+        <w:t xml:space="preserve"> komen er niet meer in.</w:t>
+      </w:r>
+    </w:p>
+    <w:p>
+      <w:r>
+        <w:t xml:space="preserve">Kortom, op laag niveau houden we het op Strings. </w:t>
+      </w:r>
+    </w:p>
+    <w:p>
+      <w:r>
+        <w:t xml:space="preserve">Pas een </w:t>
+      </w:r>
+      <w:proofErr w:type="spellStart"/>
+      <w:r>
+        <w:t>ObjectsGetter</w:t>
+      </w:r>
+      <w:proofErr w:type="spellEnd"/>
+      <w:r>
+        <w:t xml:space="preserve"> zelf gaan we typeren – en maken er daarmee een </w:t>
+      </w:r>
+      <w:proofErr w:type="spellStart"/>
+      <w:r>
+        <w:t>TypedObjectsGetter</w:t>
+      </w:r>
+      <w:proofErr w:type="spellEnd"/>
+      <w:r>
+        <w:t xml:space="preserve"> van. </w:t>
+      </w:r>
+      <w:r>
+        <w:t>We noteren dat met een infix-operator op type niveau:</w:t>
+      </w:r>
     </w:p>
     <w:p>
       <w:pPr>
         <w:pStyle w:val="Code"/>
-      </w:pPr>
-    </w:p>
-    <w:p>
-      <w:r>
-        <w:t xml:space="preserve">In het eerste geval nemen we van de </w:t>
-      </w:r>
-      <w:r>
-        <w:rPr>
-          <w:rStyle w:val="inlinecode"/>
-        </w:rPr>
-        <w:t>View</w:t>
-      </w:r>
-      <w:r>
-        <w:t xml:space="preserve"> (een </w:t>
-      </w:r>
-      <w:proofErr w:type="spellStart"/>
-      <w:r>
-        <w:rPr>
-          <w:rStyle w:val="inlinecode"/>
+        <w:rPr>
+          <w:lang w:val="en-US"/>
+        </w:rPr>
+      </w:pPr>
+      <w:proofErr w:type="spellStart"/>
+      <w:r>
+        <w:rPr>
+          <w:lang w:val="en-US"/>
+        </w:rPr>
+        <w:t>contextType</w:t>
+      </w:r>
+      <w:proofErr w:type="spellEnd"/>
+      <w:r>
+        <w:rPr>
+          <w:lang w:val="en-US"/>
+        </w:rPr>
+        <w:t xml:space="preserve"> :: </w:t>
+      </w:r>
+      <w:proofErr w:type="spellStart"/>
+      <w:r>
+        <w:rPr>
+          <w:lang w:val="en-US"/>
+        </w:rPr>
+        <w:t>forall</w:t>
+      </w:r>
+      <w:proofErr w:type="spellEnd"/>
+      <w:r>
+        <w:rPr>
+          <w:lang w:val="en-US"/>
+        </w:rPr>
+        <w:t xml:space="preserve"> t e. </w:t>
+      </w:r>
+      <w:proofErr w:type="spellStart"/>
+      <w:r>
+        <w:rPr>
+          <w:lang w:val="en-US"/>
         </w:rPr>
         <w:t>ContextType</w:t>
       </w:r>
       <w:proofErr w:type="spellEnd"/>
       <w:r>
-        <w:t xml:space="preserve">) eerst zijn </w:t>
-      </w:r>
-      <w:proofErr w:type="spellStart"/>
-      <w:r>
-        <w:rPr>
-          <w:rStyle w:val="inlinecode"/>
-        </w:rPr>
-        <w:t>propertyReferentie</w:t>
-      </w:r>
-      <w:proofErr w:type="spellEnd"/>
-      <w:r>
-        <w:t xml:space="preserve">(s) (een </w:t>
-      </w:r>
-      <w:proofErr w:type="spellStart"/>
-      <w:r>
-        <w:rPr>
-          <w:rStyle w:val="inlinecode"/>
-        </w:rPr>
-        <w:t>RolType</w:t>
-      </w:r>
-      <w:proofErr w:type="spellEnd"/>
-      <w:r>
-        <w:t xml:space="preserve">) en dan daarvan de binding (en dat is een </w:t>
-      </w:r>
-      <w:r>
-        <w:rPr>
-          <w:rStyle w:val="inlinecode"/>
-        </w:rPr>
-        <w:t>Property</w:t>
-      </w:r>
-      <w:r>
-        <w:t xml:space="preserve">). In het tweede geval nemen we van de </w:t>
-      </w:r>
-      <w:r>
-        <w:rPr>
-          <w:rStyle w:val="inlinecode"/>
-        </w:rPr>
-        <w:t>Property</w:t>
-      </w:r>
-      <w:r>
-        <w:t xml:space="preserve"> (een </w:t>
-      </w:r>
-      <w:proofErr w:type="spellStart"/>
-      <w:r>
-        <w:rPr>
-          <w:rStyle w:val="inlinecode"/>
-        </w:rPr>
-        <w:t>ContextType</w:t>
-      </w:r>
-      <w:proofErr w:type="spellEnd"/>
-      <w:r>
-        <w:t xml:space="preserve">) direct de binding van de rol </w:t>
-      </w:r>
-      <w:r>
-        <w:rPr>
-          <w:rStyle w:val="inlinecode"/>
-        </w:rPr>
-        <w:t>range</w:t>
-      </w:r>
-      <w:r>
-        <w:t xml:space="preserve"> (en dat is een </w:t>
-      </w:r>
-      <w:proofErr w:type="spellStart"/>
-      <w:r>
-        <w:rPr>
-          <w:rStyle w:val="inlinecode"/>
-        </w:rPr>
-        <w:t>SimpleValue</w:t>
-      </w:r>
-      <w:proofErr w:type="spellEnd"/>
-      <w:r>
-        <w:t xml:space="preserve">). We slaan de tussenliggende rol over omdat die geen eigen </w:t>
-      </w:r>
-      <w:proofErr w:type="spellStart"/>
-      <w:r>
-        <w:t>properties</w:t>
-      </w:r>
-      <w:proofErr w:type="spellEnd"/>
-      <w:r>
-        <w:t xml:space="preserve"> heeft die we kunnen opvragen.</w:t>
-      </w:r>
-    </w:p>
-    <w:p>
-      <w:r>
-        <w:t xml:space="preserve">Wat als we willen weten of de rol </w:t>
-      </w:r>
-      <w:proofErr w:type="spellStart"/>
-      <w:r>
-        <w:rPr>
-          <w:rStyle w:val="inlinecode"/>
-        </w:rPr>
-        <w:t>propertyReferentie</w:t>
-      </w:r>
-      <w:proofErr w:type="spellEnd"/>
-      <w:r>
-        <w:t xml:space="preserve"> functioneel is? </w:t>
-      </w:r>
-      <w:proofErr w:type="spellStart"/>
-      <w:r>
-        <w:rPr>
-          <w:rStyle w:val="inlinecode"/>
-        </w:rPr>
-        <w:t>propertyReferentie</w:t>
-      </w:r>
-      <w:proofErr w:type="spellEnd"/>
-      <w:r>
-        <w:t xml:space="preserve"> is een instantie van </w:t>
-      </w:r>
-      <w:proofErr w:type="spellStart"/>
-      <w:r>
-        <w:t>RolType</w:t>
-      </w:r>
-      <w:proofErr w:type="spellEnd"/>
-      <w:r>
-        <w:t xml:space="preserve"> en we hebben een algemene functie </w:t>
-      </w:r>
-      <w:proofErr w:type="spellStart"/>
-      <w:r>
-        <w:rPr>
-          <w:rStyle w:val="inlinecode"/>
-        </w:rPr>
-        <w:t>isFunctioneel</w:t>
-      </w:r>
-      <w:proofErr w:type="spellEnd"/>
-      <w:r>
-        <w:t>:</w:t>
+        <w:rPr>
+          <w:lang w:val="en-US"/>
+        </w:rPr>
+        <w:t xml:space="preserve"> t =&gt; (Context ~~&gt; t) e</w:t>
       </w:r>
     </w:p>
     <w:p>
       <w:pPr>
         <w:pStyle w:val="Code"/>
-      </w:pPr>
-      <w:proofErr w:type="spellStart"/>
-      <w:r>
-        <w:t>isFunctioneel</w:t>
-      </w:r>
-      <w:proofErr w:type="spellEnd"/>
-      <w:r>
-        <w:t xml:space="preserve"> :: </w:t>
-      </w:r>
-      <w:proofErr w:type="spellStart"/>
-      <w:r>
-        <w:t>forall</w:t>
-      </w:r>
-      <w:proofErr w:type="spellEnd"/>
-      <w:r>
-        <w:t xml:space="preserve"> </w:t>
-      </w:r>
-      <w:proofErr w:type="spellStart"/>
-      <w:r>
-        <w:t>rt</w:t>
-      </w:r>
-      <w:proofErr w:type="spellEnd"/>
-      <w:r>
-        <w:t xml:space="preserve"> e. </w:t>
-      </w:r>
-      <w:proofErr w:type="spellStart"/>
-      <w:r>
-        <w:t>RolType</w:t>
-      </w:r>
-      <w:proofErr w:type="spellEnd"/>
-      <w:r>
-        <w:t xml:space="preserve"> </w:t>
-      </w:r>
-      <w:proofErr w:type="spellStart"/>
-      <w:r>
-        <w:t>rt</w:t>
-      </w:r>
-      <w:proofErr w:type="spellEnd"/>
-      <w:r>
-        <w:t xml:space="preserve"> =&gt; (</w:t>
-      </w:r>
-      <w:proofErr w:type="spellStart"/>
-      <w:r>
-        <w:t>rt</w:t>
-      </w:r>
-      <w:proofErr w:type="spellEnd"/>
-      <w:r>
-        <w:t xml:space="preserve"> ~~&gt; </w:t>
-      </w:r>
-      <w:proofErr w:type="spellStart"/>
-      <w:r>
-        <w:t>PBool</w:t>
-      </w:r>
-      <w:proofErr w:type="spellEnd"/>
-      <w:r>
-        <w:t>) e</w:t>
-      </w:r>
-    </w:p>
-    <w:p>
-      <w:pPr>
-        <w:pStyle w:val="Code"/>
-      </w:pPr>
-    </w:p>
-    <w:p>
-      <w:r>
-        <w:t xml:space="preserve">Deze functie kunnen we toepassen op </w:t>
-      </w:r>
-      <w:proofErr w:type="spellStart"/>
-      <w:r>
-        <w:rPr>
-          <w:rStyle w:val="inlinecode"/>
-        </w:rPr>
-        <w:t>propertyReferentie</w:t>
+        <w:rPr>
+          <w:lang w:val="en-US"/>
+        </w:rPr>
+      </w:pPr>
+    </w:p>
+    <w:p>
+      <w:r>
+        <w:t xml:space="preserve">Maar hoe krijgen we dat voor elkaar? Met </w:t>
+      </w:r>
+      <w:proofErr w:type="spellStart"/>
+      <w:r>
+        <w:rPr>
+          <w:rStyle w:val="inlinecode"/>
+        </w:rPr>
+        <w:t>unsafeCoerce</w:t>
+      </w:r>
+      <w:proofErr w:type="spellEnd"/>
+      <w:r>
+        <w:t xml:space="preserve">. Dat is simpelweg een opdracht aan de Purescript compiler om </w:t>
+      </w:r>
+      <w:r>
+        <w:t xml:space="preserve">maar aan te nemen dat ons type klopt. We gebruiken daar een alias voor: </w:t>
+      </w:r>
+      <w:proofErr w:type="spellStart"/>
+      <w:r>
+        <w:rPr>
+          <w:rStyle w:val="inlinecode"/>
+        </w:rPr>
+        <w:t>typeWithPerspectivesTypes</w:t>
       </w:r>
       <w:proofErr w:type="spellEnd"/>
       <w:r>
@@ -1087,323 +2425,18 @@
       </w:r>
     </w:p>
     <w:p>
-      <w:r>
-        <w:t xml:space="preserve">En als we nu willen weten of </w:t>
-      </w:r>
-      <w:r>
-        <w:rPr>
-          <w:rStyle w:val="inlinecode"/>
-        </w:rPr>
-        <w:t>range</w:t>
-      </w:r>
-      <w:r>
-        <w:t xml:space="preserve"> functioneel is?</w:t>
-      </w:r>
-      <w:r>
-        <w:t xml:space="preserve"> We hebben geen functie die van een </w:t>
-      </w:r>
-      <w:r>
-        <w:rPr>
-          <w:rStyle w:val="inlinecode"/>
-        </w:rPr>
-        <w:t>Property</w:t>
-      </w:r>
-      <w:r>
-        <w:t xml:space="preserve"> de rol </w:t>
-      </w:r>
-      <w:r>
-        <w:rPr>
-          <w:rStyle w:val="inlinecode"/>
-        </w:rPr>
-        <w:t>range</w:t>
-      </w:r>
-      <w:r>
-        <w:t xml:space="preserve"> oplevert, dus we kunnen </w:t>
-      </w:r>
-      <w:proofErr w:type="spellStart"/>
-      <w:r>
-        <w:rPr>
-          <w:rStyle w:val="inlinecode"/>
-        </w:rPr>
-        <w:t>isFunctioneel</w:t>
-      </w:r>
-      <w:proofErr w:type="spellEnd"/>
-      <w:r>
-        <w:t xml:space="preserve"> niet gebruiken. We kunnen een functie </w:t>
-      </w:r>
-      <w:proofErr w:type="spellStart"/>
-      <w:r>
-        <w:rPr>
-          <w:rStyle w:val="inlinecode"/>
-        </w:rPr>
-        <w:t>property_Range_isFunctioneel</w:t>
-      </w:r>
-      <w:proofErr w:type="spellEnd"/>
-      <w:r>
-        <w:t xml:space="preserve"> maken</w:t>
-      </w:r>
-      <w:r>
-        <w:t xml:space="preserve"> en die toepassen op </w:t>
-      </w:r>
-      <w:r>
-        <w:rPr>
-          <w:rStyle w:val="inlinecode"/>
-        </w:rPr>
-        <w:t>Property</w:t>
-      </w:r>
-      <w:r>
-        <w:t>. Dit is de body van die functie:</w:t>
-      </w:r>
-    </w:p>
-    <w:p>
-      <w:pPr>
-        <w:pStyle w:val="Code"/>
-      </w:pPr>
-      <w:proofErr w:type="spellStart"/>
-      <w:r>
-        <w:t>getUnqualifiedRol</w:t>
-      </w:r>
-      <w:proofErr w:type="spellEnd"/>
-      <w:r>
-        <w:t xml:space="preserve"> “range” &gt;&gt;&gt; </w:t>
-      </w:r>
-      <w:proofErr w:type="spellStart"/>
-      <w:r>
-        <w:t>getUnqualifiedProperty</w:t>
-      </w:r>
-      <w:proofErr w:type="spellEnd"/>
-      <w:r>
-        <w:t xml:space="preserve"> “</w:t>
-      </w:r>
-      <w:proofErr w:type="spellStart"/>
-      <w:r>
-        <w:t>isFunctioneel</w:t>
-      </w:r>
-      <w:proofErr w:type="spellEnd"/>
-      <w:r>
-        <w:t>”</w:t>
-      </w:r>
-      <w:r>
-        <w:rPr>
-          <w:rStyle w:val="FootnoteReference"/>
-        </w:rPr>
-        <w:footnoteReference w:id="3"/>
-      </w:r>
-    </w:p>
-    <w:p>
-      <w:pPr>
-        <w:pStyle w:val="Heading1"/>
-      </w:pPr>
-      <w:r>
-        <w:t>Waar maken we onderscheid?</w:t>
-      </w:r>
-    </w:p>
-    <w:p>
-      <w:r>
-        <w:t>Boven schreef ik dat de member “_</w:t>
-      </w:r>
-      <w:proofErr w:type="spellStart"/>
-      <w:r>
-        <w:t>id</w:t>
-      </w:r>
-      <w:proofErr w:type="spellEnd"/>
-      <w:r>
-        <w:t xml:space="preserve">” van PerspectContext (en </w:t>
-      </w:r>
-      <w:proofErr w:type="spellStart"/>
-      <w:r>
-        <w:t>PerspectRol</w:t>
-      </w:r>
-      <w:proofErr w:type="spellEnd"/>
-      <w:r>
-        <w:t xml:space="preserve">) met een Purescript-representatie van Perspectives-types getypeerd wordt. Maar dat is onjuist. Het is contraproductief om op dit lage niveau types te onderscheiden. De typering in Perspectives termen wordt pas nuttig op het niveau van </w:t>
-      </w:r>
-      <w:proofErr w:type="spellStart"/>
-      <w:r>
-        <w:t>ObjectsGetters</w:t>
-      </w:r>
-      <w:proofErr w:type="spellEnd"/>
-      <w:r>
-        <w:t xml:space="preserve">. </w:t>
-      </w:r>
-    </w:p>
-    <w:p>
-      <w:r>
-        <w:t xml:space="preserve">Sterker nog, als we b.v. PerspectContext typeren, komen we in problemen met de toestand van </w:t>
-      </w:r>
-      <w:proofErr w:type="spellStart"/>
-      <w:r>
-        <w:t>MonadPerspectives</w:t>
-      </w:r>
-      <w:proofErr w:type="spellEnd"/>
-      <w:r>
-        <w:t xml:space="preserve">. Daarin houden we namelijk een cache bij van al uit de database gehaalde </w:t>
-      </w:r>
-      <w:proofErr w:type="spellStart"/>
-      <w:r>
-        <w:t>PerspectContexen</w:t>
-      </w:r>
-      <w:proofErr w:type="spellEnd"/>
-      <w:r>
-        <w:t xml:space="preserve">. Die cache is een </w:t>
-      </w:r>
-      <w:proofErr w:type="spellStart"/>
-      <w:r>
-        <w:t>StrMap</w:t>
-      </w:r>
-      <w:proofErr w:type="spellEnd"/>
-      <w:r>
-        <w:t xml:space="preserve">. Maar een </w:t>
-      </w:r>
-      <w:proofErr w:type="spellStart"/>
-      <w:r>
-        <w:t>StrMap</w:t>
-      </w:r>
-      <w:proofErr w:type="spellEnd"/>
-      <w:r>
-        <w:t xml:space="preserve"> heeft weliswaar een type-parameter, maar die kan – voor een bepaalde instantie – maar aan één type gebonden worden. Dus als we PerspectContext </w:t>
-      </w:r>
-      <w:proofErr w:type="spellStart"/>
-      <w:r>
-        <w:t>parametriseren</w:t>
-      </w:r>
-      <w:proofErr w:type="spellEnd"/>
-      <w:r>
-        <w:t xml:space="preserve"> met een type variabele, bindt de compiler daar op enig moment één bepaalde Purescript afbeelding van een Perspectives aan – en andere soorten </w:t>
-      </w:r>
-      <w:proofErr w:type="spellStart"/>
-      <w:r>
-        <w:t>PerspectContexten</w:t>
-      </w:r>
-      <w:proofErr w:type="spellEnd"/>
-      <w:r>
-        <w:t xml:space="preserve"> komen er niet meer in.</w:t>
-      </w:r>
-    </w:p>
-    <w:p>
-      <w:r>
-        <w:t xml:space="preserve">Kortom, op laag niveau houden we het op Strings. </w:t>
-      </w:r>
-    </w:p>
-    <w:p>
-      <w:r>
-        <w:t xml:space="preserve">Pas een </w:t>
-      </w:r>
-      <w:proofErr w:type="spellStart"/>
-      <w:r>
-        <w:t>ObjectsGetter</w:t>
-      </w:r>
-      <w:proofErr w:type="spellEnd"/>
-      <w:r>
-        <w:t xml:space="preserve"> zelf gaan we typeren – en maken er daarmee een </w:t>
-      </w:r>
-      <w:proofErr w:type="spellStart"/>
-      <w:r>
-        <w:t>TypedObjectsGetter</w:t>
-      </w:r>
-      <w:proofErr w:type="spellEnd"/>
-      <w:r>
-        <w:t xml:space="preserve"> van. </w:t>
-      </w:r>
-      <w:r>
-        <w:t>We noteren dat met een infix-operator op type niveau:</w:t>
-      </w:r>
-    </w:p>
-    <w:p>
-      <w:pPr>
-        <w:pStyle w:val="Code"/>
-        <w:rPr>
-          <w:lang w:val="en-US"/>
-        </w:rPr>
-      </w:pPr>
-      <w:proofErr w:type="spellStart"/>
-      <w:r>
-        <w:rPr>
-          <w:lang w:val="en-US"/>
-        </w:rPr>
-        <w:t>contextType</w:t>
-      </w:r>
-      <w:proofErr w:type="spellEnd"/>
-      <w:r>
-        <w:rPr>
-          <w:lang w:val="en-US"/>
-        </w:rPr>
-        <w:t xml:space="preserve"> :: </w:t>
-      </w:r>
-      <w:proofErr w:type="spellStart"/>
-      <w:r>
-        <w:rPr>
-          <w:lang w:val="en-US"/>
-        </w:rPr>
-        <w:t>forall</w:t>
-      </w:r>
-      <w:proofErr w:type="spellEnd"/>
-      <w:r>
-        <w:rPr>
-          <w:lang w:val="en-US"/>
-        </w:rPr>
-        <w:t xml:space="preserve"> t e. </w:t>
-      </w:r>
-      <w:proofErr w:type="spellStart"/>
-      <w:r>
-        <w:rPr>
-          <w:lang w:val="en-US"/>
-        </w:rPr>
-        <w:t>ContextType</w:t>
-      </w:r>
-      <w:proofErr w:type="spellEnd"/>
-      <w:r>
-        <w:rPr>
-          <w:lang w:val="en-US"/>
-        </w:rPr>
-        <w:t xml:space="preserve"> t =&gt; (Context ~~&gt; t) e</w:t>
-      </w:r>
-    </w:p>
-    <w:p>
-      <w:pPr>
-        <w:pStyle w:val="Code"/>
-        <w:rPr>
-          <w:lang w:val="en-US"/>
-        </w:rPr>
-      </w:pPr>
-    </w:p>
-    <w:p>
-      <w:r>
-        <w:t xml:space="preserve">Maar hoe krijgen we dat voor elkaar? Met </w:t>
-      </w:r>
-      <w:proofErr w:type="spellStart"/>
-      <w:r>
-        <w:rPr>
-          <w:rStyle w:val="inlinecode"/>
-        </w:rPr>
-        <w:t>unsafeCoerce</w:t>
-      </w:r>
-      <w:proofErr w:type="spellEnd"/>
-      <w:r>
-        <w:t xml:space="preserve">. Dat is simpelweg een opdracht aan de Purescript compiler om </w:t>
-      </w:r>
-      <w:r>
-        <w:t xml:space="preserve">maar aan te nemen dat ons type klopt. We gebruiken daar een alias voor: </w:t>
-      </w:r>
-      <w:proofErr w:type="spellStart"/>
-      <w:r>
-        <w:rPr>
-          <w:rStyle w:val="inlinecode"/>
-        </w:rPr>
-        <w:t>typeWithPerspectivesTypes</w:t>
-      </w:r>
-      <w:proofErr w:type="spellEnd"/>
-      <w:r>
-        <w:t>.</w:t>
-      </w:r>
-    </w:p>
-    <w:p>
       <w:pPr>
         <w:pStyle w:val="Heading2"/>
       </w:pPr>
       <w:r>
+        <w:lastRenderedPageBreak/>
         <w:t>De compiler heeft het soms moeilijk</w:t>
       </w:r>
+      <w:r>
+        <w:t xml:space="preserve"> (motivatie van al die type classes!)</w:t>
+      </w:r>
+      <w:bookmarkStart w:id="0" w:name="_GoBack"/>
+      <w:bookmarkEnd w:id="0"/>
     </w:p>
     <w:p>
       <w:r>
@@ -1724,6 +2757,116 @@
       <w:proofErr w:type="spellEnd"/>
       <w:r>
         <w:t>. We moeten het declareren, zo nodig beperken met een type class, en gebruiken in de body van de functie.</w:t>
+      </w:r>
+    </w:p>
+    <w:p>
+      <w:pPr>
+        <w:pStyle w:val="Heading2"/>
+      </w:pPr>
+      <w:r>
+        <w:t>Deze constructie moeten we vermijden</w:t>
+      </w:r>
+    </w:p>
+    <w:p>
+      <w:r>
+        <w:t xml:space="preserve">Wanneer we de functie </w:t>
+      </w:r>
+      <w:proofErr w:type="spellStart"/>
+      <w:r>
+        <w:t>rolBindingDef</w:t>
+      </w:r>
+      <w:proofErr w:type="spellEnd"/>
+      <w:r>
+        <w:t xml:space="preserve"> toepassen, vraagt de compiler om een instantie van Binding, voor de parameter b. Maar hoe moeten we die geven? Dit is een situatie die we moeten vermijden. Dat doen we door </w:t>
+      </w:r>
+      <w:proofErr w:type="spellStart"/>
+      <w:r>
+        <w:t>rolBindingDef</w:t>
+      </w:r>
+      <w:proofErr w:type="spellEnd"/>
+      <w:r>
+        <w:t xml:space="preserve"> </w:t>
+      </w:r>
+      <w:r>
+        <w:t xml:space="preserve">te schrijven in termen van de class members </w:t>
+      </w:r>
+      <w:r>
+        <w:rPr>
+          <w:rStyle w:val="inlinecode"/>
+        </w:rPr>
+        <w:t>binding</w:t>
+      </w:r>
+      <w:r>
+        <w:t xml:space="preserve"> (van de type class </w:t>
+      </w:r>
+      <w:r>
+        <w:rPr>
+          <w:rStyle w:val="inlinecode"/>
+        </w:rPr>
+        <w:t>Binding</w:t>
+      </w:r>
+      <w:r>
+        <w:t xml:space="preserve">) en </w:t>
+      </w:r>
+      <w:r>
+        <w:rPr>
+          <w:rStyle w:val="inlinecode"/>
+        </w:rPr>
+        <w:t>context</w:t>
+      </w:r>
+      <w:r>
+        <w:t xml:space="preserve"> (van de type class </w:t>
+      </w:r>
+      <w:proofErr w:type="spellStart"/>
+      <w:r>
+        <w:rPr>
+          <w:rStyle w:val="inlinecode"/>
+        </w:rPr>
+        <w:t>RolVanContext</w:t>
+      </w:r>
+      <w:proofErr w:type="spellEnd"/>
+      <w:r>
+        <w:t xml:space="preserve">). De compiler vindt op basis van het type van het argument van </w:t>
+      </w:r>
+      <w:proofErr w:type="spellStart"/>
+      <w:r>
+        <w:rPr>
+          <w:rStyle w:val="inlinecode"/>
+        </w:rPr>
+        <w:lastRenderedPageBreak/>
+        <w:t>rolBindingDef</w:t>
+      </w:r>
+      <w:proofErr w:type="spellEnd"/>
+      <w:r>
+        <w:t xml:space="preserve"> de juiste instantie van de class </w:t>
+      </w:r>
+      <w:r>
+        <w:rPr>
+          <w:rStyle w:val="inlinecode"/>
+        </w:rPr>
+        <w:t>Binding</w:t>
+      </w:r>
+      <w:r>
+        <w:t xml:space="preserve">, en omdat de binding functioneel afhangt van de binder, bepaalt hij daaruit het type van de </w:t>
+      </w:r>
+      <w:proofErr w:type="spellStart"/>
+      <w:r>
+        <w:t>BuitenRol</w:t>
+      </w:r>
+      <w:proofErr w:type="spellEnd"/>
+      <w:r>
+        <w:t xml:space="preserve">. En vervolgens vindt hij de instantie van de type class </w:t>
+      </w:r>
+      <w:proofErr w:type="spellStart"/>
+      <w:r>
+        <w:rPr>
+          <w:rStyle w:val="inlinecode"/>
+        </w:rPr>
+        <w:t>RolVanContext</w:t>
+      </w:r>
+      <w:proofErr w:type="spellEnd"/>
+      <w:r>
+        <w:t xml:space="preserve"> en omdat de context functioneel afhangt van de rol, vindt hij tenslotte het juiste type context!</w:t>
       </w:r>
     </w:p>
     <w:sectPr>
@@ -1877,7 +3020,19 @@
       </w:r>
       <w:proofErr w:type="spellEnd"/>
       <w:r>
-        <w:t xml:space="preserve"> is de definitie van Context; </w:t>
+        <w:t xml:space="preserve"> is </w:t>
+      </w:r>
+      <w:r>
+        <w:t xml:space="preserve">het Purescript type van </w:t>
+      </w:r>
+      <w:r>
+        <w:t xml:space="preserve">de </w:t>
+      </w:r>
+      <w:r>
+        <w:t xml:space="preserve">Perspectives </w:t>
+      </w:r>
+      <w:r>
+        <w:t xml:space="preserve">definitie van Context; </w:t>
       </w:r>
       <w:proofErr w:type="spellStart"/>
       <w:r>
@@ -1901,13 +3056,33 @@
         <w:footnoteRef/>
       </w:r>
       <w:r>
-        <w:t xml:space="preserve"> Omdat de eerste functie een type variabele oplevert en de tweede een type variabele neemt, zullen we deze functie met die type variabele moeten kwalificeren (zie </w:t>
-      </w:r>
-      <w:r>
-        <w:t>hieronder).</w:t>
-      </w:r>
-      <w:bookmarkStart w:id="0" w:name="_GoBack"/>
-      <w:bookmarkEnd w:id="0"/>
+        <w:t xml:space="preserve"> Omdat de eerste functie een type variabele oplevert en de tweede een type variabele neemt, zullen we deze functie met die type variabele moeten kwalificeren (zie hieronder).</w:t>
+      </w:r>
+    </w:p>
+  </w:footnote>
+  <w:footnote w:id="4">
+    <w:p>
+      <w:pPr>
+        <w:pStyle w:val="FootnoteText"/>
+      </w:pPr>
+      <w:r>
+        <w:rPr>
+          <w:rStyle w:val="FootnoteReference"/>
+        </w:rPr>
+        <w:footnoteRef/>
+      </w:r>
+      <w:r>
+        <w:t xml:space="preserve"> De notatie </w:t>
+      </w:r>
+      <w:r>
+        <w:rPr>
+          <w:rStyle w:val="inlinecode"/>
+        </w:rPr>
+        <w:t>~~&gt;</w:t>
+      </w:r>
+      <w:r>
+        <w:t xml:space="preserve"> wordt hieronder uitgelegd.</w:t>
+      </w:r>
     </w:p>
   </w:footnote>
 </w:footnotes>
@@ -2102,6 +3277,119 @@
     </w:lvl>
   </w:abstractNum>
   <w:abstractNum w:abstractNumId="10" w15:restartNumberingAfterBreak="0">
+    <w:nsid w:val="001E3A28"/>
+    <w:multiLevelType w:val="hybridMultilevel"/>
+    <w:tmpl w:val="D64A60C0"/>
+    <w:lvl w:ilvl="0" w:tplc="04090001">
+      <w:start w:val="1"/>
+      <w:numFmt w:val="bullet"/>
+      <w:lvlText w:val=""/>
+      <w:lvlJc w:val="left"/>
+      <w:pPr>
+        <w:ind w:left="720" w:hanging="360"/>
+      </w:pPr>
+      <w:rPr>
+        <w:rFonts w:ascii="Symbol" w:hAnsi="Symbol" w:hint="default"/>
+      </w:rPr>
+    </w:lvl>
+    <w:lvl w:ilvl="1" w:tplc="04090003">
+      <w:start w:val="1"/>
+      <w:numFmt w:val="bullet"/>
+      <w:lvlText w:val="o"/>
+      <w:lvlJc w:val="left"/>
+      <w:pPr>
+        <w:ind w:left="1440" w:hanging="360"/>
+      </w:pPr>
+      <w:rPr>
+        <w:rFonts w:ascii="Courier New" w:hAnsi="Courier New" w:cs="Courier New" w:hint="default"/>
+      </w:rPr>
+    </w:lvl>
+    <w:lvl w:ilvl="2" w:tplc="04090005">
+      <w:start w:val="1"/>
+      <w:numFmt w:val="bullet"/>
+      <w:lvlText w:val=""/>
+      <w:lvlJc w:val="left"/>
+      <w:pPr>
+        <w:ind w:left="2160" w:hanging="360"/>
+      </w:pPr>
+      <w:rPr>
+        <w:rFonts w:ascii="Wingdings" w:hAnsi="Wingdings" w:hint="default"/>
+      </w:rPr>
+    </w:lvl>
+    <w:lvl w:ilvl="3" w:tplc="04090001" w:tentative="1">
+      <w:start w:val="1"/>
+      <w:numFmt w:val="bullet"/>
+      <w:lvlText w:val=""/>
+      <w:lvlJc w:val="left"/>
+      <w:pPr>
+        <w:ind w:left="2880" w:hanging="360"/>
+      </w:pPr>
+      <w:rPr>
+        <w:rFonts w:ascii="Symbol" w:hAnsi="Symbol" w:hint="default"/>
+      </w:rPr>
+    </w:lvl>
+    <w:lvl w:ilvl="4" w:tplc="04090003" w:tentative="1">
+      <w:start w:val="1"/>
+      <w:numFmt w:val="bullet"/>
+      <w:lvlText w:val="o"/>
+      <w:lvlJc w:val="left"/>
+      <w:pPr>
+        <w:ind w:left="3600" w:hanging="360"/>
+      </w:pPr>
+      <w:rPr>
+        <w:rFonts w:ascii="Courier New" w:hAnsi="Courier New" w:cs="Courier New" w:hint="default"/>
+      </w:rPr>
+    </w:lvl>
+    <w:lvl w:ilvl="5" w:tplc="04090005" w:tentative="1">
+      <w:start w:val="1"/>
+      <w:numFmt w:val="bullet"/>
+      <w:lvlText w:val=""/>
+      <w:lvlJc w:val="left"/>
+      <w:pPr>
+        <w:ind w:left="4320" w:hanging="360"/>
+      </w:pPr>
+      <w:rPr>
+        <w:rFonts w:ascii="Wingdings" w:hAnsi="Wingdings" w:hint="default"/>
+      </w:rPr>
+    </w:lvl>
+    <w:lvl w:ilvl="6" w:tplc="04090001" w:tentative="1">
+      <w:start w:val="1"/>
+      <w:numFmt w:val="bullet"/>
+      <w:lvlText w:val=""/>
+      <w:lvlJc w:val="left"/>
+      <w:pPr>
+        <w:ind w:left="5040" w:hanging="360"/>
+      </w:pPr>
+      <w:rPr>
+        <w:rFonts w:ascii="Symbol" w:hAnsi="Symbol" w:hint="default"/>
+      </w:rPr>
+    </w:lvl>
+    <w:lvl w:ilvl="7" w:tplc="04090003" w:tentative="1">
+      <w:start w:val="1"/>
+      <w:numFmt w:val="bullet"/>
+      <w:lvlText w:val="o"/>
+      <w:lvlJc w:val="left"/>
+      <w:pPr>
+        <w:ind w:left="5760" w:hanging="360"/>
+      </w:pPr>
+      <w:rPr>
+        <w:rFonts w:ascii="Courier New" w:hAnsi="Courier New" w:cs="Courier New" w:hint="default"/>
+      </w:rPr>
+    </w:lvl>
+    <w:lvl w:ilvl="8" w:tplc="04090005" w:tentative="1">
+      <w:start w:val="1"/>
+      <w:numFmt w:val="bullet"/>
+      <w:lvlText w:val=""/>
+      <w:lvlJc w:val="left"/>
+      <w:pPr>
+        <w:ind w:left="6480" w:hanging="360"/>
+      </w:pPr>
+      <w:rPr>
+        <w:rFonts w:ascii="Wingdings" w:hAnsi="Wingdings" w:hint="default"/>
+      </w:rPr>
+    </w:lvl>
+  </w:abstractNum>
+  <w:abstractNum w:abstractNumId="11" w15:restartNumberingAfterBreak="0">
     <w:nsid w:val="01FF3933"/>
     <w:multiLevelType w:val="hybridMultilevel"/>
     <w:tmpl w:val="5310E596"/>
@@ -2187,13 +3475,13 @@
       </w:pPr>
     </w:lvl>
   </w:abstractNum>
-  <w:abstractNum w:abstractNumId="11" w15:restartNumberingAfterBreak="0">
+  <w:abstractNum w:abstractNumId="12" w15:restartNumberingAfterBreak="0">
     <w:nsid w:val="11797E1C"/>
     <w:multiLevelType w:val="multilevel"/>
     <w:tmpl w:val="66567920"/>
     <w:numStyleLink w:val="Rapportenlijst"/>
   </w:abstractNum>
-  <w:abstractNum w:abstractNumId="12" w15:restartNumberingAfterBreak="0">
+  <w:abstractNum w:abstractNumId="13" w15:restartNumberingAfterBreak="0">
     <w:nsid w:val="39A366AC"/>
     <w:multiLevelType w:val="hybridMultilevel"/>
     <w:tmpl w:val="60924F4E"/>
@@ -2306,7 +3594,7 @@
       </w:rPr>
     </w:lvl>
   </w:abstractNum>
-  <w:abstractNum w:abstractNumId="13" w15:restartNumberingAfterBreak="0">
+  <w:abstractNum w:abstractNumId="14" w15:restartNumberingAfterBreak="0">
     <w:nsid w:val="779D0A37"/>
     <w:multiLevelType w:val="hybridMultilevel"/>
     <w:tmpl w:val="0FFEE7DA"/>
@@ -2392,7 +3680,7 @@
       </w:pPr>
     </w:lvl>
   </w:abstractNum>
-  <w:abstractNum w:abstractNumId="14" w15:restartNumberingAfterBreak="0">
+  <w:abstractNum w:abstractNumId="15" w15:restartNumberingAfterBreak="0">
     <w:nsid w:val="7AD74C40"/>
     <w:multiLevelType w:val="hybridMultilevel"/>
     <w:tmpl w:val="E4A40F54"/>
@@ -2505,7 +3793,7 @@
       </w:rPr>
     </w:lvl>
   </w:abstractNum>
-  <w:abstractNum w:abstractNumId="15" w15:restartNumberingAfterBreak="0">
+  <w:abstractNum w:abstractNumId="16" w15:restartNumberingAfterBreak="0">
     <w:nsid w:val="7EDF04B5"/>
     <w:multiLevelType w:val="multilevel"/>
     <w:tmpl w:val="66567920"/>
@@ -2655,21 +3943,24 @@
     <w:abstractNumId w:val="0"/>
   </w:num>
   <w:num w:numId="11">
+    <w:abstractNumId w:val="16"/>
+  </w:num>
+  <w:num w:numId="12">
+    <w:abstractNumId w:val="12"/>
+  </w:num>
+  <w:num w:numId="13">
+    <w:abstractNumId w:val="13"/>
+  </w:num>
+  <w:num w:numId="14">
+    <w:abstractNumId w:val="14"/>
+  </w:num>
+  <w:num w:numId="15">
     <w:abstractNumId w:val="15"/>
   </w:num>
-  <w:num w:numId="12">
+  <w:num w:numId="16">
     <w:abstractNumId w:val="11"/>
   </w:num>
-  <w:num w:numId="13">
-    <w:abstractNumId w:val="12"/>
-  </w:num>
-  <w:num w:numId="14">
-    <w:abstractNumId w:val="13"/>
-  </w:num>
-  <w:num w:numId="15">
-    <w:abstractNumId w:val="14"/>
-  </w:num>
-  <w:num w:numId="16">
+  <w:num w:numId="17">
     <w:abstractNumId w:val="10"/>
   </w:num>
 </w:numbering>
@@ -3262,7 +4553,6 @@
   <w:style w:type="character" w:default="1" w:styleId="DefaultParagraphFont">
     <w:name w:val="Default Paragraph Font"/>
     <w:uiPriority w:val="1"/>
-    <w:semiHidden/>
     <w:unhideWhenUsed/>
   </w:style>
   <w:style w:type="table" w:default="1" w:styleId="TableNormal">

</xml_diff>